<commit_message>
Updated Report for Deliverable 5
</commit_message>
<xml_diff>
--- a/Deliverable 5/Deliverable 5 - CAS CS 506.docx
+++ b/Deliverable 5/Deliverable 5 - CAS CS 506.docx
@@ -1844,12 +1844,12 @@
           <wp:inline distB="114300" distT="114300" distL="114300" distR="114300">
             <wp:extent cx="5943600" cy="2209800"/>
             <wp:effectExtent b="0" l="0" r="0" t="0"/>
-            <wp:docPr id="17" name="image5.png"/>
+            <wp:docPr id="18" name="image15.png"/>
             <a:graphic>
               <a:graphicData uri="http://schemas.openxmlformats.org/drawingml/2006/picture">
                 <pic:pic>
                   <pic:nvPicPr>
-                    <pic:cNvPr id="0" name="image5.png"/>
+                    <pic:cNvPr id="0" name="image15.png"/>
                     <pic:cNvPicPr preferRelativeResize="0"/>
                   </pic:nvPicPr>
                   <pic:blipFill>
@@ -1920,12 +1920,12 @@
           <wp:inline distB="114300" distT="114300" distL="114300" distR="114300">
             <wp:extent cx="5562600" cy="723900"/>
             <wp:effectExtent b="0" l="0" r="0" t="0"/>
-            <wp:docPr id="39" name="image30.png"/>
+            <wp:docPr id="39" name="image31.png"/>
             <a:graphic>
               <a:graphicData uri="http://schemas.openxmlformats.org/drawingml/2006/picture">
                 <pic:pic>
                   <pic:nvPicPr>
-                    <pic:cNvPr id="0" name="image30.png"/>
+                    <pic:cNvPr id="0" name="image31.png"/>
                     <pic:cNvPicPr preferRelativeResize="0"/>
                   </pic:nvPicPr>
                   <pic:blipFill>
@@ -2059,12 +2059,12 @@
           <wp:inline distB="114300" distT="114300" distL="114300" distR="114300">
             <wp:extent cx="5943600" cy="2171700"/>
             <wp:effectExtent b="0" l="0" r="0" t="0"/>
-            <wp:docPr id="16" name="image16.png"/>
+            <wp:docPr id="17" name="image7.png"/>
             <a:graphic>
               <a:graphicData uri="http://schemas.openxmlformats.org/drawingml/2006/picture">
                 <pic:pic>
                   <pic:nvPicPr>
-                    <pic:cNvPr id="0" name="image16.png"/>
+                    <pic:cNvPr id="0" name="image7.png"/>
                     <pic:cNvPicPr preferRelativeResize="0"/>
                   </pic:nvPicPr>
                   <pic:blipFill>
@@ -2141,12 +2141,12 @@
           <wp:inline distB="114300" distT="114300" distL="114300" distR="114300">
             <wp:extent cx="5610225" cy="1333500"/>
             <wp:effectExtent b="0" l="0" r="0" t="0"/>
-            <wp:docPr id="32" name="image18.png"/>
+            <wp:docPr id="32" name="image20.png"/>
             <a:graphic>
               <a:graphicData uri="http://schemas.openxmlformats.org/drawingml/2006/picture">
                 <pic:pic>
                   <pic:nvPicPr>
-                    <pic:cNvPr id="0" name="image18.png"/>
+                    <pic:cNvPr id="0" name="image20.png"/>
                     <pic:cNvPicPr preferRelativeResize="0"/>
                   </pic:nvPicPr>
                   <pic:blipFill>
@@ -2272,12 +2272,12 @@
           <wp:inline distB="114300" distT="114300" distL="114300" distR="114300">
             <wp:extent cx="5943600" cy="2552700"/>
             <wp:effectExtent b="0" l="0" r="0" t="0"/>
-            <wp:docPr id="4" name="image8.png"/>
+            <wp:docPr id="4" name="image16.png"/>
             <a:graphic>
               <a:graphicData uri="http://schemas.openxmlformats.org/drawingml/2006/picture">
                 <pic:pic>
                   <pic:nvPicPr>
-                    <pic:cNvPr id="0" name="image8.png"/>
+                    <pic:cNvPr id="0" name="image16.png"/>
                     <pic:cNvPicPr preferRelativeResize="0"/>
                   </pic:nvPicPr>
                   <pic:blipFill>
@@ -2354,12 +2354,12 @@
           <wp:inline distB="114300" distT="114300" distL="114300" distR="114300">
             <wp:extent cx="5657850" cy="1162050"/>
             <wp:effectExtent b="0" l="0" r="0" t="0"/>
-            <wp:docPr id="20" name="image2.png"/>
+            <wp:docPr id="21" name="image24.png"/>
             <a:graphic>
               <a:graphicData uri="http://schemas.openxmlformats.org/drawingml/2006/picture">
                 <pic:pic>
                   <pic:nvPicPr>
-                    <pic:cNvPr id="0" name="image2.png"/>
+                    <pic:cNvPr id="0" name="image24.png"/>
                     <pic:cNvPicPr preferRelativeResize="0"/>
                   </pic:nvPicPr>
                   <pic:blipFill>
@@ -2496,12 +2496,12 @@
           <wp:inline distB="114300" distT="114300" distL="114300" distR="114300">
             <wp:extent cx="5943600" cy="1536700"/>
             <wp:effectExtent b="0" l="0" r="0" t="0"/>
-            <wp:docPr id="3" name="image6.png"/>
+            <wp:docPr id="3" name="image1.png"/>
             <a:graphic>
               <a:graphicData uri="http://schemas.openxmlformats.org/drawingml/2006/picture">
                 <pic:pic>
                   <pic:nvPicPr>
-                    <pic:cNvPr id="0" name="image6.png"/>
+                    <pic:cNvPr id="0" name="image1.png"/>
                     <pic:cNvPicPr preferRelativeResize="0"/>
                   </pic:nvPicPr>
                   <pic:blipFill>
@@ -2578,12 +2578,12 @@
           <wp:inline distB="114300" distT="114300" distL="114300" distR="114300">
             <wp:extent cx="5534025" cy="3012660"/>
             <wp:effectExtent b="0" l="0" r="0" t="0"/>
-            <wp:docPr id="15" name="image9.png"/>
+            <wp:docPr id="16" name="image2.png"/>
             <a:graphic>
               <a:graphicData uri="http://schemas.openxmlformats.org/drawingml/2006/picture">
                 <pic:pic>
                   <pic:nvPicPr>
-                    <pic:cNvPr id="0" name="image9.png"/>
+                    <pic:cNvPr id="0" name="image2.png"/>
                     <pic:cNvPicPr preferRelativeResize="0"/>
                   </pic:nvPicPr>
                   <pic:blipFill>
@@ -2699,12 +2699,12 @@
           <wp:inline distB="114300" distT="114300" distL="114300" distR="114300">
             <wp:extent cx="5943600" cy="1193800"/>
             <wp:effectExtent b="0" l="0" r="0" t="0"/>
-            <wp:docPr id="19" name="image19.png"/>
+            <wp:docPr id="20" name="image12.png"/>
             <a:graphic>
               <a:graphicData uri="http://schemas.openxmlformats.org/drawingml/2006/picture">
                 <pic:pic>
                   <pic:nvPicPr>
-                    <pic:cNvPr id="0" name="image19.png"/>
+                    <pic:cNvPr id="0" name="image12.png"/>
                     <pic:cNvPicPr preferRelativeResize="0"/>
                   </pic:nvPicPr>
                   <pic:blipFill>
@@ -2779,12 +2779,12 @@
           <wp:inline distB="114300" distT="114300" distL="114300" distR="114300">
             <wp:extent cx="5715000" cy="714375"/>
             <wp:effectExtent b="0" l="0" r="0" t="0"/>
-            <wp:docPr id="33" name="image22.png"/>
+            <wp:docPr id="33" name="image25.png"/>
             <a:graphic>
               <a:graphicData uri="http://schemas.openxmlformats.org/drawingml/2006/picture">
                 <pic:pic>
                   <pic:nvPicPr>
-                    <pic:cNvPr id="0" name="image22.png"/>
+                    <pic:cNvPr id="0" name="image25.png"/>
                     <pic:cNvPicPr preferRelativeResize="0"/>
                   </pic:nvPicPr>
                   <pic:blipFill>
@@ -3221,12 +3221,12 @@
           <wp:inline distB="114300" distT="114300" distL="114300" distR="114300">
             <wp:extent cx="4491038" cy="4755216"/>
             <wp:effectExtent b="0" l="0" r="0" t="0"/>
-            <wp:docPr id="21" name="image26.png"/>
+            <wp:docPr id="22" name="image29.png"/>
             <a:graphic>
               <a:graphicData uri="http://schemas.openxmlformats.org/drawingml/2006/picture">
                 <pic:pic>
                   <pic:nvPicPr>
-                    <pic:cNvPr id="0" name="image26.png"/>
+                    <pic:cNvPr id="0" name="image29.png"/>
                     <pic:cNvPicPr preferRelativeResize="0"/>
                   </pic:nvPicPr>
                   <pic:blipFill>
@@ -3529,12 +3529,12 @@
           <wp:inline distB="114300" distT="114300" distL="114300" distR="114300">
             <wp:extent cx="5414963" cy="4723483"/>
             <wp:effectExtent b="0" l="0" r="0" t="0"/>
-            <wp:docPr id="9" name="image32.png"/>
+            <wp:docPr id="10" name="image21.png"/>
             <a:graphic>
               <a:graphicData uri="http://schemas.openxmlformats.org/drawingml/2006/picture">
                 <pic:pic>
                   <pic:nvPicPr>
-                    <pic:cNvPr id="0" name="image32.png"/>
+                    <pic:cNvPr id="0" name="image21.png"/>
                     <pic:cNvPicPr preferRelativeResize="0"/>
                   </pic:nvPicPr>
                   <pic:blipFill>
@@ -3622,12 +3622,12 @@
           <wp:inline distB="114300" distT="114300" distL="114300" distR="114300">
             <wp:extent cx="5262563" cy="4609922"/>
             <wp:effectExtent b="0" l="0" r="0" t="0"/>
-            <wp:docPr id="34" name="image36.png"/>
+            <wp:docPr id="34" name="image37.png"/>
             <a:graphic>
               <a:graphicData uri="http://schemas.openxmlformats.org/drawingml/2006/picture">
                 <pic:pic>
                   <pic:nvPicPr>
-                    <pic:cNvPr id="0" name="image36.png"/>
+                    <pic:cNvPr id="0" name="image37.png"/>
                     <pic:cNvPicPr preferRelativeResize="0"/>
                   </pic:nvPicPr>
                   <pic:blipFill>
@@ -3763,12 +3763,12 @@
           <wp:inline distB="114300" distT="114300" distL="114300" distR="114300">
             <wp:extent cx="4010025" cy="3895725"/>
             <wp:effectExtent b="0" l="0" r="0" t="0"/>
-            <wp:docPr id="35" name="image27.png"/>
+            <wp:docPr id="35" name="image38.png"/>
             <a:graphic>
               <a:graphicData uri="http://schemas.openxmlformats.org/drawingml/2006/picture">
                 <pic:pic>
                   <pic:nvPicPr>
-                    <pic:cNvPr id="0" name="image27.png"/>
+                    <pic:cNvPr id="0" name="image38.png"/>
                     <pic:cNvPicPr preferRelativeResize="0"/>
                   </pic:nvPicPr>
                   <pic:blipFill>
@@ -3904,12 +3904,12 @@
           <wp:inline distB="114300" distT="114300" distL="114300" distR="114300">
             <wp:extent cx="4802860" cy="3967163"/>
             <wp:effectExtent b="0" l="0" r="0" t="0"/>
-            <wp:docPr id="25" name="image23.png"/>
+            <wp:docPr id="25" name="image26.png"/>
             <a:graphic>
               <a:graphicData uri="http://schemas.openxmlformats.org/drawingml/2006/picture">
                 <pic:pic>
                   <pic:nvPicPr>
-                    <pic:cNvPr id="0" name="image23.png"/>
+                    <pic:cNvPr id="0" name="image26.png"/>
                     <pic:cNvPicPr preferRelativeResize="0"/>
                   </pic:nvPicPr>
                   <pic:blipFill>
@@ -3977,12 +3977,12 @@
           <wp:inline distB="114300" distT="114300" distL="114300" distR="114300">
             <wp:extent cx="4776788" cy="3635346"/>
             <wp:effectExtent b="0" l="0" r="0" t="0"/>
-            <wp:docPr id="23" name="image24.png"/>
+            <wp:docPr id="24" name="image18.png"/>
             <a:graphic>
               <a:graphicData uri="http://schemas.openxmlformats.org/drawingml/2006/picture">
                 <pic:pic>
                   <pic:nvPicPr>
-                    <pic:cNvPr id="0" name="image24.png"/>
+                    <pic:cNvPr id="0" name="image18.png"/>
                     <pic:cNvPicPr preferRelativeResize="0"/>
                   </pic:nvPicPr>
                   <pic:blipFill>
@@ -4079,12 +4079,12 @@
           <wp:inline distB="114300" distT="114300" distL="114300" distR="114300">
             <wp:extent cx="5281714" cy="5766023"/>
             <wp:effectExtent b="0" l="0" r="0" t="0"/>
-            <wp:docPr id="5" name="image10.png"/>
+            <wp:docPr id="5" name="image19.png"/>
             <a:graphic>
               <a:graphicData uri="http://schemas.openxmlformats.org/drawingml/2006/picture">
                 <pic:pic>
                   <pic:nvPicPr>
-                    <pic:cNvPr id="0" name="image10.png"/>
+                    <pic:cNvPr id="0" name="image19.png"/>
                     <pic:cNvPicPr preferRelativeResize="0"/>
                   </pic:nvPicPr>
                   <pic:blipFill>
@@ -4214,12 +4214,12 @@
           <wp:inline distB="114300" distT="114300" distL="114300" distR="114300">
             <wp:extent cx="6217832" cy="4892557"/>
             <wp:effectExtent b="0" l="0" r="0" t="0"/>
-            <wp:docPr id="28" name="image25.png"/>
+            <wp:docPr id="28" name="image27.png"/>
             <a:graphic>
               <a:graphicData uri="http://schemas.openxmlformats.org/drawingml/2006/picture">
                 <pic:pic>
                   <pic:nvPicPr>
-                    <pic:cNvPr id="0" name="image25.png"/>
+                    <pic:cNvPr id="0" name="image27.png"/>
                     <pic:cNvPicPr preferRelativeResize="0"/>
                   </pic:nvPicPr>
                   <pic:blipFill>
@@ -4313,12 +4313,12 @@
           <wp:inline distB="114300" distT="114300" distL="114300" distR="114300">
             <wp:extent cx="4256342" cy="5270212"/>
             <wp:effectExtent b="0" l="0" r="0" t="0"/>
-            <wp:docPr id="22" name="image14.png"/>
+            <wp:docPr id="23" name="image10.png"/>
             <a:graphic>
               <a:graphicData uri="http://schemas.openxmlformats.org/drawingml/2006/picture">
                 <pic:pic>
                   <pic:nvPicPr>
-                    <pic:cNvPr id="0" name="image14.png"/>
+                    <pic:cNvPr id="0" name="image10.png"/>
                     <pic:cNvPicPr preferRelativeResize="0"/>
                   </pic:nvPicPr>
                   <pic:blipFill>
@@ -4412,12 +4412,12 @@
           <wp:inline distB="114300" distT="114300" distL="114300" distR="114300">
             <wp:extent cx="1911713" cy="5529263"/>
             <wp:effectExtent b="0" l="0" r="0" t="0"/>
-            <wp:docPr id="14" name="image7.png"/>
+            <wp:docPr id="15" name="image3.png"/>
             <a:graphic>
               <a:graphicData uri="http://schemas.openxmlformats.org/drawingml/2006/picture">
                 <pic:pic>
                   <pic:nvPicPr>
-                    <pic:cNvPr id="0" name="image7.png"/>
+                    <pic:cNvPr id="0" name="image3.png"/>
                     <pic:cNvPicPr preferRelativeResize="0"/>
                   </pic:nvPicPr>
                   <pic:blipFill>
@@ -4511,12 +4511,12 @@
           <wp:inline distB="114300" distT="114300" distL="114300" distR="114300">
             <wp:extent cx="6592102" cy="4042510"/>
             <wp:effectExtent b="0" l="0" r="0" t="0"/>
-            <wp:docPr id="7" name="image13.png"/>
+            <wp:docPr id="7" name="image11.png"/>
             <a:graphic>
               <a:graphicData uri="http://schemas.openxmlformats.org/drawingml/2006/picture">
                 <pic:pic>
                   <pic:nvPicPr>
-                    <pic:cNvPr id="0" name="image13.png"/>
+                    <pic:cNvPr id="0" name="image11.png"/>
                     <pic:cNvPicPr preferRelativeResize="0"/>
                   </pic:nvPicPr>
                   <pic:blipFill>
@@ -5071,12 +5071,12 @@
           <wp:inline distB="114300" distT="114300" distL="114300" distR="114300">
             <wp:extent cx="4200525" cy="4652194"/>
             <wp:effectExtent b="0" l="0" r="0" t="0"/>
-            <wp:docPr id="18" name="image15.png"/>
+            <wp:docPr id="19" name="image22.png"/>
             <a:graphic>
               <a:graphicData uri="http://schemas.openxmlformats.org/drawingml/2006/picture">
                 <pic:pic>
                   <pic:nvPicPr>
-                    <pic:cNvPr id="0" name="image15.png"/>
+                    <pic:cNvPr id="0" name="image22.png"/>
                     <pic:cNvPicPr preferRelativeResize="0"/>
                   </pic:nvPicPr>
                   <pic:blipFill>
@@ -5241,12 +5241,12 @@
           <wp:inline distB="114300" distT="114300" distL="114300" distR="114300">
             <wp:extent cx="4383589" cy="5510213"/>
             <wp:effectExtent b="0" l="0" r="0" t="0"/>
-            <wp:docPr id="11" name="image12.png"/>
+            <wp:docPr id="12" name="image13.png"/>
             <a:graphic>
               <a:graphicData uri="http://schemas.openxmlformats.org/drawingml/2006/picture">
                 <pic:pic>
                   <pic:nvPicPr>
-                    <pic:cNvPr id="0" name="image12.png"/>
+                    <pic:cNvPr id="0" name="image13.png"/>
                     <pic:cNvPicPr preferRelativeResize="0"/>
                   </pic:nvPicPr>
                   <pic:blipFill>
@@ -5488,11 +5488,33 @@
           <w:szCs w:val="28"/>
           <w:rtl w:val="0"/>
         </w:rPr>
-        <w:t xml:space="preserve">Fig 24 shows the violation scores of 20 properties with the worst violation scores in the city.</w:t>
-      </w:r>
-    </w:p>
-    <w:p>
-      <w:pPr>
+        <w:t xml:space="preserve">Fig 22 from the previous question showed the violation scores of 20 properties with the worst violation scores in the city. These are the properties that are causing the most problems in Boston City. There are many more properties with a violation score of over 100. On the other hand, there are properties in the city with 0 violation score (i.e. houses which do not have any active or past violations in the city).</w:t>
+      </w:r>
+    </w:p>
+    <w:p>
+      <w:pPr>
+        <w:spacing w:after="200" w:lineRule="auto"/>
+        <w:jc w:val="both"/>
+        <w:rPr>
+          <w:rFonts w:ascii="Times New Roman" w:cs="Times New Roman" w:eastAsia="Times New Roman" w:hAnsi="Times New Roman"/>
+          <w:sz w:val="28"/>
+          <w:szCs w:val="28"/>
+        </w:rPr>
+      </w:pPr>
+      <w:r>
+        <w:rPr>
+          <w:rFonts w:ascii="Times New Roman" w:cs="Times New Roman" w:eastAsia="Times New Roman" w:hAnsi="Times New Roman"/>
+          <w:sz w:val="28"/>
+          <w:szCs w:val="28"/>
+          <w:rtl w:val="0"/>
+        </w:rPr>
+        <w:t xml:space="preserve">Fig 23 from the previous question showed the top 20 owners with the highest violation scores based on our analysis mapping landlords to homes.</w:t>
+      </w:r>
+    </w:p>
+    <w:p>
+      <w:pPr>
+        <w:spacing w:after="200" w:lineRule="auto"/>
+        <w:ind w:left="-540" w:hanging="360"/>
         <w:jc w:val="center"/>
         <w:rPr>
           <w:rFonts w:ascii="Times New Roman" w:cs="Times New Roman" w:eastAsia="Times New Roman" w:hAnsi="Times New Roman"/>
@@ -5508,18 +5530,18 @@
         </w:rPr>
         <w:drawing>
           <wp:inline distB="114300" distT="114300" distL="114300" distR="114300">
-            <wp:extent cx="4200525" cy="4652194"/>
+            <wp:extent cx="7226448" cy="3234696"/>
             <wp:effectExtent b="0" l="0" r="0" t="0"/>
-            <wp:docPr id="13" name="image15.png"/>
+            <wp:docPr id="14" name="image4.png"/>
             <a:graphic>
               <a:graphicData uri="http://schemas.openxmlformats.org/drawingml/2006/picture">
                 <pic:pic>
                   <pic:nvPicPr>
-                    <pic:cNvPr id="0" name="image15.png"/>
+                    <pic:cNvPr id="0" name="image4.png"/>
                     <pic:cNvPicPr preferRelativeResize="0"/>
                   </pic:nvPicPr>
                   <pic:blipFill>
-                    <a:blip r:embed="rId27"/>
+                    <a:blip r:embed="rId31"/>
                     <a:srcRect b="0" l="0" r="0" t="0"/>
                     <a:stretch>
                       <a:fillRect/>
@@ -5528,7 +5550,7 @@
                   <pic:spPr>
                     <a:xfrm>
                       <a:off x="0" y="0"/>
-                      <a:ext cx="4200525" cy="4652194"/>
+                      <a:ext cx="7226448" cy="3234696"/>
                     </a:xfrm>
                     <a:prstGeom prst="rect"/>
                     <a:ln/>
@@ -5561,7 +5583,7 @@
           <w:b w:val="1"/>
           <w:rtl w:val="0"/>
         </w:rPr>
-        <w:t xml:space="preserve">Fig 24. Violation Scores of the Top 20 Worst Houses of Boston</w:t>
+        <w:t xml:space="preserve">Fig 24. Top 20 Landlords with the Highest Number of Severe Violations</w:t>
       </w:r>
       <w:r>
         <w:rPr>
@@ -5586,7 +5608,7 @@
           <w:szCs w:val="28"/>
           <w:rtl w:val="0"/>
         </w:rPr>
-        <w:t xml:space="preserve">These are the properties that are causing the most problems in Boston City. There are many more properties with a violation score of over 100. On the other hand, there are properties in the city with 0 violation score (i.e. houses which do not have any active or past violations in the city).</w:t>
+        <w:t xml:space="preserve">We took into account the fact that certain violations are considered worse than others. We previously identified Sanitation Requests, Building Violations, and Housing Complaints as the most severe complaints that more significantly determine whether a landlord is “bad.” Figure 24 above shows the landlords with the greatest number of these severe violations.</w:t>
       </w:r>
     </w:p>
     <w:p>
@@ -5600,8 +5622,12 @@
       </w:pPr>
       <w:r>
         <w:rPr>
-          <w:rtl w:val="0"/>
-        </w:rPr>
+          <w:rFonts w:ascii="Times New Roman" w:cs="Times New Roman" w:eastAsia="Times New Roman" w:hAnsi="Times New Roman"/>
+          <w:sz w:val="28"/>
+          <w:szCs w:val="28"/>
+          <w:rtl w:val="0"/>
+        </w:rPr>
+        <w:t xml:space="preserve">GBM Portfolio Owner LLC had by far the highest number of severe violations.</w:t>
       </w:r>
     </w:p>
     <w:p>
@@ -5788,16 +5814,16 @@
           <wp:inline distB="114300" distT="114300" distL="114300" distR="114300">
             <wp:extent cx="4667250" cy="4657725"/>
             <wp:effectExtent b="0" l="0" r="0" t="0"/>
-            <wp:docPr id="6" name="image11.png"/>
+            <wp:docPr id="6" name="image14.png"/>
             <a:graphic>
               <a:graphicData uri="http://schemas.openxmlformats.org/drawingml/2006/picture">
                 <pic:pic>
                   <pic:nvPicPr>
-                    <pic:cNvPr id="0" name="image11.png"/>
+                    <pic:cNvPr id="0" name="image14.png"/>
                     <pic:cNvPicPr preferRelativeResize="0"/>
                   </pic:nvPicPr>
                   <pic:blipFill>
-                    <a:blip r:embed="rId31"/>
+                    <a:blip r:embed="rId32"/>
                     <a:srcRect b="0" l="0" r="0" t="0"/>
                     <a:stretch>
                       <a:fillRect/>
@@ -7041,7 +7067,7 @@
           <w:szCs w:val="28"/>
           <w:rtl w:val="0"/>
         </w:rPr>
-        <w:t xml:space="preserve">The graph in Fig 19 depicts the addresses of the Top 20 Properties in Boston City with the highest number of violations. 1037, River Street, is the property with over 400 violations making it by far the worst property of Boston City. The second property in this graph (265-275 Dartmouth Street) is the second worst property with around 300 violations.</w:t>
+        <w:t xml:space="preserve">The graph in Fig 26 depicts the addresses of the Top 20 Properties in Boston City with the highest number of violations. 1037, River Street, is the property with over 400 violations making it by far the worst property of Boston City. The second property in this graph (265-275 Dartmouth Street) is the second worst property with around 300 violations.</w:t>
       </w:r>
       <w:r>
         <w:rPr>
@@ -7069,12 +7095,12 @@
           <wp:inline distB="114300" distT="114300" distL="114300" distR="114300">
             <wp:extent cx="4256342" cy="5270212"/>
             <wp:effectExtent b="0" l="0" r="0" t="0"/>
-            <wp:docPr id="8" name="image14.png"/>
+            <wp:docPr id="8" name="image10.png"/>
             <a:graphic>
               <a:graphicData uri="http://schemas.openxmlformats.org/drawingml/2006/picture">
                 <pic:pic>
                   <pic:nvPicPr>
-                    <pic:cNvPr id="0" name="image14.png"/>
+                    <pic:cNvPr id="0" name="image10.png"/>
                     <pic:cNvPicPr preferRelativeResize="0"/>
                   </pic:nvPicPr>
                   <pic:blipFill>
@@ -7119,7 +7145,7 @@
           <w:b w:val="1"/>
           <w:rtl w:val="0"/>
         </w:rPr>
-        <w:t xml:space="preserve">Fig 19. Top 20 houses with Most Violations in Boston City</w:t>
+        <w:t xml:space="preserve">Fig 26. Top 20 houses with Most Violations in Boston City</w:t>
       </w:r>
     </w:p>
     <w:p>
@@ -7302,16 +7328,16 @@
           <wp:inline distB="114300" distT="114300" distL="114300" distR="114300">
             <wp:extent cx="5648325" cy="4683285"/>
             <wp:effectExtent b="0" l="0" r="0" t="0"/>
-            <wp:docPr id="38" name="image34.png"/>
+            <wp:docPr id="38" name="image33.png"/>
             <a:graphic>
               <a:graphicData uri="http://schemas.openxmlformats.org/drawingml/2006/picture">
                 <pic:pic>
                   <pic:nvPicPr>
-                    <pic:cNvPr id="0" name="image34.png"/>
+                    <pic:cNvPr id="0" name="image33.png"/>
                     <pic:cNvPicPr preferRelativeResize="0"/>
                   </pic:nvPicPr>
                   <pic:blipFill>
-                    <a:blip r:embed="rId32"/>
+                    <a:blip r:embed="rId33"/>
                     <a:srcRect b="0" l="0" r="0" t="0"/>
                     <a:stretch>
                       <a:fillRect/>
@@ -7353,7 +7379,7 @@
           <w:b w:val="1"/>
           <w:rtl w:val="0"/>
         </w:rPr>
-        <w:t xml:space="preserve">Fig 24. Percentage of Total Violation for Top 20 Neighborhoods</w:t>
+        <w:t xml:space="preserve">Fig 27. Percentage of Total Violation for Top 20 Neighborhoods</w:t>
       </w:r>
       <w:r>
         <w:rPr>
@@ -7378,7 +7404,7 @@
           <w:szCs w:val="28"/>
           <w:rtl w:val="0"/>
         </w:rPr>
-        <w:t xml:space="preserve">Fig 24 showcases the percentage of violations for the top 20 Neighborhoods with highest number of violations in Boston city. As it can be seen, Dorchester is one major neighborhood with the highest percentage of violations (and it also has the highest number of violations as it was seen in the Data Visualization and Analysis section). </w:t>
+        <w:t xml:space="preserve">Fig 27 showcases the percentage of violations for the top 20 Neighborhoods with highest number of violations in Boston city. As it can be seen, Dorchester is one major neighborhood with the highest percentage of violations (and it also has the highest number of violations as it was seen in the Data Visualization and Analysis section). </w:t>
       </w:r>
     </w:p>
     <w:p>
@@ -7545,16 +7571,16 @@
           <wp:inline distB="114300" distT="114300" distL="114300" distR="114300">
             <wp:extent cx="5943600" cy="4025900"/>
             <wp:effectExtent b="0" l="0" r="0" t="0"/>
-            <wp:docPr id="42" name="image35.png"/>
+            <wp:docPr id="42" name="image36.png"/>
             <a:graphic>
               <a:graphicData uri="http://schemas.openxmlformats.org/drawingml/2006/picture">
                 <pic:pic>
                   <pic:nvPicPr>
-                    <pic:cNvPr id="0" name="image35.png"/>
+                    <pic:cNvPr id="0" name="image36.png"/>
                     <pic:cNvPicPr preferRelativeResize="0"/>
                   </pic:nvPicPr>
                   <pic:blipFill>
-                    <a:blip r:embed="rId33"/>
+                    <a:blip r:embed="rId34"/>
                     <a:srcRect b="0" l="0" r="0" t="0"/>
                     <a:stretch>
                       <a:fillRect/>
@@ -7597,7 +7623,7 @@
           <w:b w:val="1"/>
           <w:rtl w:val="0"/>
         </w:rPr>
-        <w:t xml:space="preserve">Fig 25. Map Containing the Coordinates of the Top 50 House Owners with Most Violations</w:t>
+        <w:t xml:space="preserve">Fig 28. Map Containing the Coordinates of the Top 50 House Owners with Most Violations</w:t>
       </w:r>
       <w:r>
         <w:rPr>
@@ -7623,7 +7649,7 @@
           <w:szCs w:val="28"/>
           <w:rtl w:val="0"/>
         </w:rPr>
-        <w:t xml:space="preserve">From Fig 25, it is certain that there are a few blocks of house owners in Boston city. This map depicts just the Top 50 house owners in terms of the most number of violations. If we go on and analyze more houses, we might see more clusters i.e. more blocks of house owners with violations.</w:t>
+        <w:t xml:space="preserve">From Fig 28, it is certain that there are a few blocks of house owners in Boston city. This map depicts just the Top 50 house owners in terms of the most number of violations. If we go on and analyze more houses, we might see more clusters i.e. more blocks of house owners with violations.</w:t>
       </w:r>
     </w:p>
     <w:p>
@@ -7644,7 +7670,7 @@
           <w:szCs w:val="28"/>
           <w:rtl w:val="0"/>
         </w:rPr>
-        <w:t xml:space="preserve">We focus on mainly three of these blocks: 1. The Orange block in South End (in the top middle part of Fig 25), 2. The Woody Brownish block just north of  Franklin Zoo Park (just left to the middle part of Fig 25), and 3. The Dark Pink Cluster to the West of UMass/JFK Southeast Express highway (just right to the middle part of Fig 25). We choose these three blocks to showcase that the variance in neighborhood does not affect the formation of these blocks of owners.</w:t>
+        <w:t xml:space="preserve">We focus on mainly three of these blocks: 1. The Orange block in South End (in the top middle part of Fig 28), 2. The Woody Brownish block just north of  Franklin Zoo Park (just left to the middle part of Fig 28), and 3. The Dark Pink Cluster to the West of UMass/JFK Southeast Express highway (just right to the middle part of Fig 28). We choose these three blocks to showcase that the variance in neighborhood does not affect the formation of these blocks of owners.</w:t>
       </w:r>
     </w:p>
     <w:p>
@@ -7702,16 +7728,16 @@
           <wp:inline distB="114300" distT="114300" distL="114300" distR="114300">
             <wp:extent cx="5583365" cy="2271713"/>
             <wp:effectExtent b="0" l="0" r="0" t="0"/>
-            <wp:docPr id="37" name="image31.png"/>
+            <wp:docPr id="37" name="image32.png"/>
             <a:graphic>
               <a:graphicData uri="http://schemas.openxmlformats.org/drawingml/2006/picture">
                 <pic:pic>
                   <pic:nvPicPr>
-                    <pic:cNvPr id="0" name="image31.png"/>
+                    <pic:cNvPr id="0" name="image32.png"/>
                     <pic:cNvPicPr preferRelativeResize="0"/>
                   </pic:nvPicPr>
                   <pic:blipFill>
-                    <a:blip r:embed="rId34"/>
+                    <a:blip r:embed="rId35"/>
                     <a:srcRect b="0" l="0" r="0" t="0"/>
                     <a:stretch>
                       <a:fillRect/>
@@ -7753,7 +7779,7 @@
           <w:b w:val="1"/>
           <w:rtl w:val="0"/>
         </w:rPr>
-        <w:t xml:space="preserve">Fig 26. Statistical Description of properties owned by </w:t>
+        <w:t xml:space="preserve">Fig 29. Statistical Description of properties owned by </w:t>
       </w:r>
       <w:r>
         <w:rPr>
@@ -7785,16 +7811,16 @@
           <wp:inline distB="114300" distT="114300" distL="114300" distR="114300">
             <wp:extent cx="2940503" cy="1049472"/>
             <wp:effectExtent b="0" l="0" r="0" t="0"/>
-            <wp:docPr id="10" name="image1.png"/>
+            <wp:docPr id="11" name="image5.png"/>
             <a:graphic>
               <a:graphicData uri="http://schemas.openxmlformats.org/drawingml/2006/picture">
                 <pic:pic>
                   <pic:nvPicPr>
-                    <pic:cNvPr id="0" name="image1.png"/>
+                    <pic:cNvPr id="0" name="image5.png"/>
                     <pic:cNvPicPr preferRelativeResize="0"/>
                   </pic:nvPicPr>
                   <pic:blipFill>
-                    <a:blip r:embed="rId35"/>
+                    <a:blip r:embed="rId36"/>
                     <a:srcRect b="0" l="0" r="0" t="0"/>
                     <a:stretch>
                       <a:fillRect/>
@@ -7836,7 +7862,7 @@
           <w:b w:val="1"/>
           <w:rtl w:val="0"/>
         </w:rPr>
-        <w:t xml:space="preserve">Fig 27. Different Violations (along with the total number of their occurrences) by </w:t>
+        <w:t xml:space="preserve">Fig 30. Different Violations (along with the total number of their occurrences) by </w:t>
       </w:r>
       <w:r>
         <w:rPr>
@@ -7900,16 +7926,16 @@
           <wp:inline distB="114300" distT="114300" distL="114300" distR="114300">
             <wp:extent cx="5453255" cy="2361726"/>
             <wp:effectExtent b="0" l="0" r="0" t="0"/>
-            <wp:docPr id="26" name="image28.png"/>
+            <wp:docPr id="26" name="image17.png"/>
             <a:graphic>
               <a:graphicData uri="http://schemas.openxmlformats.org/drawingml/2006/picture">
                 <pic:pic>
                   <pic:nvPicPr>
-                    <pic:cNvPr id="0" name="image28.png"/>
+                    <pic:cNvPr id="0" name="image17.png"/>
                     <pic:cNvPicPr preferRelativeResize="0"/>
                   </pic:nvPicPr>
                   <pic:blipFill>
-                    <a:blip r:embed="rId36"/>
+                    <a:blip r:embed="rId37"/>
                     <a:srcRect b="0" l="0" r="0" t="0"/>
                     <a:stretch>
                       <a:fillRect/>
@@ -7951,7 +7977,7 @@
           <w:b w:val="1"/>
           <w:rtl w:val="0"/>
         </w:rPr>
-        <w:t xml:space="preserve">Fig 28. Statistical Description of properties owned by </w:t>
+        <w:t xml:space="preserve">Fig 31. Statistical Description of properties owned by </w:t>
       </w:r>
       <w:r>
         <w:rPr>
@@ -7982,16 +8008,16 @@
           <wp:inline distB="114300" distT="114300" distL="114300" distR="114300">
             <wp:extent cx="2856999" cy="976313"/>
             <wp:effectExtent b="0" l="0" r="0" t="0"/>
-            <wp:docPr id="29" name="image20.png"/>
+            <wp:docPr id="29" name="image30.png"/>
             <a:graphic>
               <a:graphicData uri="http://schemas.openxmlformats.org/drawingml/2006/picture">
                 <pic:pic>
                   <pic:nvPicPr>
-                    <pic:cNvPr id="0" name="image20.png"/>
+                    <pic:cNvPr id="0" name="image30.png"/>
                     <pic:cNvPicPr preferRelativeResize="0"/>
                   </pic:nvPicPr>
                   <pic:blipFill>
-                    <a:blip r:embed="rId37"/>
+                    <a:blip r:embed="rId38"/>
                     <a:srcRect b="0" l="0" r="0" t="0"/>
                     <a:stretch>
                       <a:fillRect/>
@@ -8033,7 +8059,7 @@
           <w:b w:val="1"/>
           <w:rtl w:val="0"/>
         </w:rPr>
-        <w:t xml:space="preserve">Fig 29. Different Violations (along with the total number of their occurrences) by </w:t>
+        <w:t xml:space="preserve">Fig 32. Different Violations (along with the total number of their occurrences) by </w:t>
       </w:r>
       <w:r>
         <w:rPr>
@@ -8097,16 +8123,16 @@
           <wp:inline distB="114300" distT="114300" distL="114300" distR="114300">
             <wp:extent cx="5988480" cy="2485586"/>
             <wp:effectExtent b="0" l="0" r="0" t="0"/>
-            <wp:docPr id="1" name="image4.png"/>
+            <wp:docPr id="1" name="image9.png"/>
             <a:graphic>
               <a:graphicData uri="http://schemas.openxmlformats.org/drawingml/2006/picture">
                 <pic:pic>
                   <pic:nvPicPr>
-                    <pic:cNvPr id="0" name="image4.png"/>
+                    <pic:cNvPr id="0" name="image9.png"/>
                     <pic:cNvPicPr preferRelativeResize="0"/>
                   </pic:nvPicPr>
                   <pic:blipFill>
-                    <a:blip r:embed="rId38"/>
+                    <a:blip r:embed="rId39"/>
                     <a:srcRect b="0" l="0" r="0" t="0"/>
                     <a:stretch>
                       <a:fillRect/>
@@ -8148,7 +8174,7 @@
           <w:b w:val="1"/>
           <w:rtl w:val="0"/>
         </w:rPr>
-        <w:t xml:space="preserve">Fig 30. Statistical Description of properties owned by </w:t>
+        <w:t xml:space="preserve">Fig 33. Statistical Description of properties owned by </w:t>
       </w:r>
       <w:r>
         <w:rPr>
@@ -8179,16 +8205,16 @@
           <wp:inline distB="114300" distT="114300" distL="114300" distR="114300">
             <wp:extent cx="2687172" cy="1272871"/>
             <wp:effectExtent b="0" l="0" r="0" t="0"/>
-            <wp:docPr id="31" name="image21.png"/>
+            <wp:docPr id="31" name="image23.png"/>
             <a:graphic>
               <a:graphicData uri="http://schemas.openxmlformats.org/drawingml/2006/picture">
                 <pic:pic>
                   <pic:nvPicPr>
-                    <pic:cNvPr id="0" name="image21.png"/>
+                    <pic:cNvPr id="0" name="image23.png"/>
                     <pic:cNvPicPr preferRelativeResize="0"/>
                   </pic:nvPicPr>
                   <pic:blipFill>
-                    <a:blip r:embed="rId39"/>
+                    <a:blip r:embed="rId40"/>
                     <a:srcRect b="0" l="0" r="0" t="0"/>
                     <a:stretch>
                       <a:fillRect/>
@@ -8230,7 +8256,7 @@
           <w:b w:val="1"/>
           <w:rtl w:val="0"/>
         </w:rPr>
-        <w:t xml:space="preserve">Fig 31. Different Violations (along with the total number of their occurrences) by </w:t>
+        <w:t xml:space="preserve">Fig 34. Different Violations (along with the total number of their occurrences) by </w:t>
       </w:r>
       <w:r>
         <w:rPr>
@@ -8414,16 +8440,16 @@
           <wp:inline distB="114300" distT="114300" distL="114300" distR="114300">
             <wp:extent cx="4229100" cy="3525856"/>
             <wp:effectExtent b="0" l="0" r="0" t="0"/>
-            <wp:docPr id="36" name="image29.png"/>
+            <wp:docPr id="36" name="image34.png"/>
             <a:graphic>
               <a:graphicData uri="http://schemas.openxmlformats.org/drawingml/2006/picture">
                 <pic:pic>
                   <pic:nvPicPr>
-                    <pic:cNvPr id="0" name="image29.png"/>
+                    <pic:cNvPr id="0" name="image34.png"/>
                     <pic:cNvPicPr preferRelativeResize="0"/>
                   </pic:nvPicPr>
                   <pic:blipFill>
-                    <a:blip r:embed="rId40"/>
+                    <a:blip r:embed="rId41"/>
                     <a:srcRect b="0" l="0" r="0" t="0"/>
                     <a:stretch>
                       <a:fillRect/>
@@ -8465,7 +8491,7 @@
           <w:b w:val="1"/>
           <w:rtl w:val="0"/>
         </w:rPr>
-        <w:t xml:space="preserve">Fig 32. Percentage of Violations for each year</w:t>
+        <w:t xml:space="preserve">Fig 35. Percentage of Violations for each year</w:t>
       </w:r>
       <w:r>
         <w:rPr>
@@ -8490,7 +8516,7 @@
           <w:szCs w:val="28"/>
           <w:rtl w:val="0"/>
         </w:rPr>
-        <w:t xml:space="preserve">Fig 32 shows the Year Built of buildings against the percentage of violations in buildings built in that particular year. The buildings built in 1900 have the most number of violations. </w:t>
+        <w:t xml:space="preserve">Fig 35 shows the Year Built of buildings against the percentage of violations in buildings built in that particular year. The buildings built in 1900 have the most number of violations. </w:t>
       </w:r>
     </w:p>
     <w:p>
@@ -8623,7 +8649,7 @@
           <w:szCs w:val="28"/>
           <w:rtl w:val="0"/>
         </w:rPr>
-        <w:t xml:space="preserve">When we find the correlation between these two metrics for all neighborhoods, we get a negative correlation score of -0.383. This means that these two metrics are infact inversely correlated to each other. Fig 33 below shows this correlation in graph form.</w:t>
+        <w:t xml:space="preserve">When we find the correlation between these two metrics for all neighborhoods, we get a negative correlation score of -0.383. This means that these two metrics are infact inversely correlated to each other. Fig 36 below shows this correlation in graph form.</w:t>
       </w:r>
     </w:p>
     <w:p>
@@ -8660,16 +8686,16 @@
           <wp:inline distB="114300" distT="114300" distL="114300" distR="114300">
             <wp:extent cx="4738688" cy="4738688"/>
             <wp:effectExtent b="0" l="0" r="0" t="0"/>
-            <wp:docPr id="2" name="image3.png"/>
+            <wp:docPr id="2" name="image8.png"/>
             <a:graphic>
               <a:graphicData uri="http://schemas.openxmlformats.org/drawingml/2006/picture">
                 <pic:pic>
                   <pic:nvPicPr>
-                    <pic:cNvPr id="0" name="image3.png"/>
+                    <pic:cNvPr id="0" name="image8.png"/>
                     <pic:cNvPicPr preferRelativeResize="0"/>
                   </pic:nvPicPr>
                   <pic:blipFill>
-                    <a:blip r:embed="rId41"/>
+                    <a:blip r:embed="rId42"/>
                     <a:srcRect b="0" l="0" r="0" t="0"/>
                     <a:stretch>
                       <a:fillRect/>
@@ -8710,7 +8736,7 @@
           <w:b w:val="1"/>
           <w:rtl w:val="0"/>
         </w:rPr>
-        <w:t xml:space="preserve">Fig 33. Correlation between Average Income and No. of Violations for Each Neighborhood</w:t>
+        <w:t xml:space="preserve">Fig 36. Correlation between Average Income and No. of Violations for Each Neighborhood</w:t>
       </w:r>
     </w:p>
     <w:p>
@@ -9509,12 +9535,12 @@
           <wp:inline distB="114300" distT="114300" distL="114300" distR="114300">
             <wp:extent cx="5589300" cy="4877355"/>
             <wp:effectExtent b="0" l="0" r="0" t="0"/>
-            <wp:docPr id="41" name="image32.png"/>
+            <wp:docPr id="41" name="image21.png"/>
             <a:graphic>
               <a:graphicData uri="http://schemas.openxmlformats.org/drawingml/2006/picture">
                 <pic:pic>
                   <pic:nvPicPr>
-                    <pic:cNvPr id="0" name="image32.png"/>
+                    <pic:cNvPr id="0" name="image21.png"/>
                     <pic:cNvPicPr preferRelativeResize="0"/>
                   </pic:nvPicPr>
                   <pic:blipFill>
@@ -9560,7 +9586,7 @@
           <w:b w:val="1"/>
           <w:rtl w:val="0"/>
         </w:rPr>
-        <w:t xml:space="preserve">Fig 33. Number of Violations per Boston Neighborhood</w:t>
+        <w:t xml:space="preserve">Fig 37. Number of Violations per Boston Neighborhood</w:t>
       </w:r>
       <w:r>
         <w:rPr>
@@ -9588,12 +9614,12 @@
           <wp:inline distB="114300" distT="114300" distL="114300" distR="114300">
             <wp:extent cx="4901473" cy="5329238"/>
             <wp:effectExtent b="0" l="0" r="0" t="0"/>
-            <wp:docPr id="12" name="image10.png"/>
+            <wp:docPr id="13" name="image19.png"/>
             <a:graphic>
               <a:graphicData uri="http://schemas.openxmlformats.org/drawingml/2006/picture">
                 <pic:pic>
                   <pic:nvPicPr>
-                    <pic:cNvPr id="0" name="image10.png"/>
+                    <pic:cNvPr id="0" name="image19.png"/>
                     <pic:cNvPicPr preferRelativeResize="0"/>
                   </pic:nvPicPr>
                   <pic:blipFill>
@@ -9639,7 +9665,7 @@
           <w:b w:val="1"/>
           <w:rtl w:val="0"/>
         </w:rPr>
-        <w:t xml:space="preserve">Fig 34. Total Vulnerable Population per Neighborhood in Boston City</w:t>
+        <w:t xml:space="preserve">Fig 38. Total Vulnerable Population per Neighborhood in Boston City</w:t>
       </w:r>
       <w:r>
         <w:rPr>
@@ -9825,7 +9851,7 @@
           <w:szCs w:val="28"/>
           <w:rtl w:val="0"/>
         </w:rPr>
-        <w:t xml:space="preserve">Fig 35 (shown below) depicts a bar graph with the ranking of each major Boston neighborhood with respect to the number of violations and the percentage of vulnerable population residing in the neighborhood. Out of the 12 neighborhoods shown in the graph, 9 neighborhoods (75%) have a close ranking in both the cases. This is a clear indication of the correlation we are trying to prove in our Extension Project.</w:t>
+        <w:t xml:space="preserve">Fig 39 (shown below) depicts a bar graph with the ranking of each major Boston neighborhood with respect to the number of violations and the percentage of vulnerable population residing in the neighborhood. Out of the 12 neighborhoods shown in the graph, 9 neighborhoods (75%) have a close ranking in both the cases. This is a clear indication of the correlation we are trying to prove in our Extension Project.</w:t>
       </w:r>
       <w:r>
         <w:rPr>
@@ -9853,16 +9879,16 @@
           <wp:inline distB="114300" distT="114300" distL="114300" distR="114300">
             <wp:extent cx="4010025" cy="3951768"/>
             <wp:effectExtent b="0" l="0" r="0" t="0"/>
-            <wp:docPr id="40" name="image33.png"/>
+            <wp:docPr id="40" name="image35.png"/>
             <a:graphic>
               <a:graphicData uri="http://schemas.openxmlformats.org/drawingml/2006/picture">
                 <pic:pic>
                   <pic:nvPicPr>
-                    <pic:cNvPr id="0" name="image33.png"/>
+                    <pic:cNvPr id="0" name="image35.png"/>
                     <pic:cNvPicPr preferRelativeResize="0"/>
                   </pic:nvPicPr>
                   <pic:blipFill>
-                    <a:blip r:embed="rId42"/>
+                    <a:blip r:embed="rId43"/>
                     <a:srcRect b="0" l="0" r="0" t="0"/>
                     <a:stretch>
                       <a:fillRect/>
@@ -9903,7 +9929,7 @@
           <w:b w:val="1"/>
           <w:rtl w:val="0"/>
         </w:rPr>
-        <w:t xml:space="preserve">Fig 35. Neighborhood vs Rank for Vulnerable Population and Number of Violations</w:t>
+        <w:t xml:space="preserve">Fig 39. Neighborhood vs Rank for Vulnerable Population and Number of Violations</w:t>
       </w:r>
     </w:p>
     <w:p>
@@ -9923,7 +9949,7 @@
           <w:szCs w:val="28"/>
           <w:rtl w:val="0"/>
         </w:rPr>
-        <w:t xml:space="preserve">According to the correlation analysis we ran between Social Vulnerability and the Violation Scores of each neighborhood, there is a moderate to strong correlation between these two parameters. The correlation score between these two parameters was 0.527. Fig 36 showcases this correlation in graph form.</w:t>
+        <w:t xml:space="preserve">According to the correlation analysis we ran between Social Vulnerability and the Violation Scores of each neighborhood, there is a moderate to strong correlation between these two parameters. The correlation score between these two parameters was 0.527. Fig 40 showcases this correlation in graph form.</w:t>
       </w:r>
     </w:p>
     <w:p>
@@ -9946,16 +9972,16 @@
           <wp:inline distB="114300" distT="114300" distL="114300" distR="114300">
             <wp:extent cx="4667250" cy="4657725"/>
             <wp:effectExtent b="0" l="0" r="0" t="0"/>
-            <wp:docPr id="30" name="image11.png"/>
+            <wp:docPr id="30" name="image14.png"/>
             <a:graphic>
               <a:graphicData uri="http://schemas.openxmlformats.org/drawingml/2006/picture">
                 <pic:pic>
                   <pic:nvPicPr>
-                    <pic:cNvPr id="0" name="image11.png"/>
+                    <pic:cNvPr id="0" name="image14.png"/>
                     <pic:cNvPicPr preferRelativeResize="0"/>
                   </pic:nvPicPr>
                   <pic:blipFill>
-                    <a:blip r:embed="rId31"/>
+                    <a:blip r:embed="rId32"/>
                     <a:srcRect b="0" l="0" r="0" t="0"/>
                     <a:stretch>
                       <a:fillRect/>
@@ -9996,7 +10022,7 @@
           <w:b w:val="1"/>
           <w:rtl w:val="0"/>
         </w:rPr>
-        <w:t xml:space="preserve">Fig 36. Correlation between Social Vulnerability Score and Violation Score</w:t>
+        <w:t xml:space="preserve">Fig 40. Correlation between Social Vulnerability Score and Violation Score</w:t>
       </w:r>
     </w:p>
     <w:p>
@@ -10016,7 +10042,7 @@
           <w:szCs w:val="28"/>
           <w:rtl w:val="0"/>
         </w:rPr>
-        <w:t xml:space="preserve">Similarly, we also ran a correlation analysis for the parameters of Population and Violation Scores of each neighborhood. These two parameters had a stronger correlation with a correlation score of 0.601. This stronger correlation might also be due to the fact that more population requires more houses, and more houses implies more chances of violations. Fig 37 showcases this correlation in graph form.</w:t>
+        <w:t xml:space="preserve">Similarly, we also ran a correlation analysis for the parameters of Violation Scores and Normalized Population and of each neighborhood. These two parameters had a stronger correlation with a correlation score of 0.601. This stronger correlation might also be due to the fact that more population requires more houses, and more houses implies more chances of violations. Fig 41 showcases this correlation in graph form.</w:t>
       </w:r>
     </w:p>
     <w:p>
@@ -10039,16 +10065,16 @@
           <wp:inline distB="114300" distT="114300" distL="114300" distR="114300">
             <wp:extent cx="4667250" cy="4657725"/>
             <wp:effectExtent b="0" l="0" r="0" t="0"/>
-            <wp:docPr id="24" name="image11.png"/>
+            <wp:docPr id="9" name="image6.png"/>
             <a:graphic>
               <a:graphicData uri="http://schemas.openxmlformats.org/drawingml/2006/picture">
                 <pic:pic>
                   <pic:nvPicPr>
-                    <pic:cNvPr id="0" name="image11.png"/>
+                    <pic:cNvPr id="0" name="image6.png"/>
                     <pic:cNvPicPr preferRelativeResize="0"/>
                   </pic:nvPicPr>
                   <pic:blipFill>
-                    <a:blip r:embed="rId31"/>
+                    <a:blip r:embed="rId44"/>
                     <a:srcRect b="0" l="0" r="0" t="0"/>
                     <a:stretch>
                       <a:fillRect/>
@@ -10089,7 +10115,7 @@
           <w:b w:val="1"/>
           <w:rtl w:val="0"/>
         </w:rPr>
-        <w:t xml:space="preserve">Fig 37. Correlation between Population and Violation Score</w:t>
+        <w:t xml:space="preserve">Fig 41. Correlation between Violation Scores and Normalized Neighborhood Population</w:t>
       </w:r>
     </w:p>
     <w:p>
@@ -10109,7 +10135,7 @@
           <w:szCs w:val="28"/>
           <w:rtl w:val="0"/>
         </w:rPr>
-        <w:t xml:space="preserve">With the exception of Mission Hill, if we run a correlation analysis between the Violation Rank and the Vulnerability Rank of all neighborhoods, we see a strong correlation of 0.597. This correlation is reassuring of the fact that there is a core underlying relationship between the presence of vulnerable populations in a neighborhood and the bad behavior of landlords in that very neighborhood. The larger the percentage of vulnerable population in a neighborhood, the worse the landlord's behavior. Fig 38 depicts this relationship.</w:t>
+        <w:t xml:space="preserve">With the exception of Mission Hill, if we run a correlation analysis between the Violation Rank and the Vulnerability Rank of all neighborhoods, we see a strong correlation of 0.597. This correlation is reassuring of the fact that there is a core underlying relationship between the presence of vulnerable populations in a neighborhood and the bad behavior of landlords in that very neighborhood. The larger the percentage of vulnerable population in a neighborhood, the worse the landlord's behavior. Fig 42 depicts this relationship.</w:t>
       </w:r>
     </w:p>
     <w:p>
@@ -10132,16 +10158,16 @@
           <wp:inline distB="114300" distT="114300" distL="114300" distR="114300">
             <wp:extent cx="4667250" cy="4657725"/>
             <wp:effectExtent b="0" l="0" r="0" t="0"/>
-            <wp:docPr id="27" name="image17.png"/>
+            <wp:docPr id="27" name="image28.png"/>
             <a:graphic>
               <a:graphicData uri="http://schemas.openxmlformats.org/drawingml/2006/picture">
                 <pic:pic>
                   <pic:nvPicPr>
-                    <pic:cNvPr id="0" name="image17.png"/>
+                    <pic:cNvPr id="0" name="image28.png"/>
                     <pic:cNvPicPr preferRelativeResize="0"/>
                   </pic:nvPicPr>
                   <pic:blipFill>
-                    <a:blip r:embed="rId43"/>
+                    <a:blip r:embed="rId45"/>
                     <a:srcRect b="0" l="0" r="0" t="0"/>
                     <a:stretch>
                       <a:fillRect/>
@@ -10182,7 +10208,7 @@
           <w:b w:val="1"/>
           <w:rtl w:val="0"/>
         </w:rPr>
-        <w:t xml:space="preserve">Fig 38. Correlation between Vulnerability Rank and Violation Rank of Neighborhoods</w:t>
+        <w:t xml:space="preserve">Fig 42. Correlation between Vulnerability Rank and Violation Rank of Neighborhoods</w:t>
       </w:r>
     </w:p>
     <w:p>
@@ -10387,7 +10413,7 @@
           <w:highlight w:val="white"/>
         </w:rPr>
       </w:pPr>
-      <w:hyperlink r:id="rId44">
+      <w:hyperlink r:id="rId46">
         <w:r>
           <w:rPr>
             <w:rFonts w:ascii="Times New Roman" w:cs="Times New Roman" w:eastAsia="Times New Roman" w:hAnsi="Times New Roman"/>
@@ -10445,7 +10471,7 @@
           <w:highlight w:val="white"/>
         </w:rPr>
       </w:pPr>
-      <w:hyperlink r:id="rId45">
+      <w:hyperlink r:id="rId47">
         <w:r>
           <w:rPr>
             <w:rFonts w:ascii="Times New Roman" w:cs="Times New Roman" w:eastAsia="Times New Roman" w:hAnsi="Times New Roman"/>
@@ -10513,7 +10539,7 @@
           <w:highlight w:val="white"/>
         </w:rPr>
       </w:pPr>
-      <w:hyperlink r:id="rId46">
+      <w:hyperlink r:id="rId48">
         <w:r>
           <w:rPr>
             <w:rFonts w:ascii="Times New Roman" w:cs="Times New Roman" w:eastAsia="Times New Roman" w:hAnsi="Times New Roman"/>
@@ -10571,7 +10597,7 @@
           <w:highlight w:val="white"/>
         </w:rPr>
       </w:pPr>
-      <w:hyperlink r:id="rId47">
+      <w:hyperlink r:id="rId49">
         <w:r>
           <w:rPr>
             <w:rFonts w:ascii="Times New Roman" w:cs="Times New Roman" w:eastAsia="Times New Roman" w:hAnsi="Times New Roman"/>
@@ -10629,7 +10655,7 @@
           <w:highlight w:val="white"/>
         </w:rPr>
       </w:pPr>
-      <w:hyperlink r:id="rId48">
+      <w:hyperlink r:id="rId50">
         <w:r>
           <w:rPr>
             <w:rFonts w:ascii="Times New Roman" w:cs="Times New Roman" w:eastAsia="Times New Roman" w:hAnsi="Times New Roman"/>
@@ -10675,7 +10701,7 @@
         </w:rPr>
         <w:t xml:space="preserve">[6] </w:t>
       </w:r>
-      <w:hyperlink r:id="rId49">
+      <w:hyperlink r:id="rId51">
         <w:r>
           <w:rPr>
             <w:rFonts w:ascii="Times New Roman" w:cs="Times New Roman" w:eastAsia="Times New Roman" w:hAnsi="Times New Roman"/>
@@ -10733,7 +10759,7 @@
           <w:highlight w:val="white"/>
         </w:rPr>
       </w:pPr>
-      <w:hyperlink r:id="rId50">
+      <w:hyperlink r:id="rId52">
         <w:r>
           <w:rPr>
             <w:rFonts w:ascii="Times New Roman" w:cs="Times New Roman" w:eastAsia="Times New Roman" w:hAnsi="Times New Roman"/>
@@ -10834,10 +10860,100 @@
         </w:rPr>
       </w:r>
     </w:p>
+    <w:p>
+      <w:pPr>
+        <w:spacing w:after="100" w:before="100" w:lineRule="auto"/>
+        <w:jc w:val="center"/>
+        <w:rPr>
+          <w:rFonts w:ascii="Times New Roman" w:cs="Times New Roman" w:eastAsia="Times New Roman" w:hAnsi="Times New Roman"/>
+          <w:b w:val="1"/>
+        </w:rPr>
+      </w:pPr>
+      <w:r>
+        <w:rPr>
+          <w:rtl w:val="0"/>
+        </w:rPr>
+      </w:r>
+    </w:p>
+    <w:p>
+      <w:pPr>
+        <w:spacing w:after="100" w:before="100" w:lineRule="auto"/>
+        <w:jc w:val="both"/>
+        <w:rPr>
+          <w:rFonts w:ascii="Times New Roman" w:cs="Times New Roman" w:eastAsia="Times New Roman" w:hAnsi="Times New Roman"/>
+          <w:b w:val="1"/>
+        </w:rPr>
+      </w:pPr>
+      <w:r>
+        <w:rPr>
+          <w:rtl w:val="0"/>
+        </w:rPr>
+      </w:r>
+    </w:p>
+    <w:p>
+      <w:pPr>
+        <w:spacing w:after="100" w:before="100" w:lineRule="auto"/>
+        <w:jc w:val="center"/>
+        <w:rPr>
+          <w:rFonts w:ascii="Times New Roman" w:cs="Times New Roman" w:eastAsia="Times New Roman" w:hAnsi="Times New Roman"/>
+          <w:b w:val="1"/>
+        </w:rPr>
+      </w:pPr>
+      <w:r>
+        <w:rPr>
+          <w:rtl w:val="0"/>
+        </w:rPr>
+      </w:r>
+    </w:p>
+    <w:p>
+      <w:pPr>
+        <w:spacing w:after="100" w:before="100" w:lineRule="auto"/>
+        <w:jc w:val="both"/>
+        <w:rPr>
+          <w:rFonts w:ascii="Times New Roman" w:cs="Times New Roman" w:eastAsia="Times New Roman" w:hAnsi="Times New Roman"/>
+          <w:b w:val="1"/>
+        </w:rPr>
+      </w:pPr>
+      <w:r>
+        <w:rPr>
+          <w:rtl w:val="0"/>
+        </w:rPr>
+      </w:r>
+    </w:p>
+    <w:p>
+      <w:pPr>
+        <w:spacing w:after="100" w:before="100" w:lineRule="auto"/>
+        <w:jc w:val="center"/>
+        <w:rPr>
+          <w:rFonts w:ascii="Times New Roman" w:cs="Times New Roman" w:eastAsia="Times New Roman" w:hAnsi="Times New Roman"/>
+          <w:b w:val="1"/>
+        </w:rPr>
+      </w:pPr>
+      <w:r>
+        <w:rPr>
+          <w:rtl w:val="0"/>
+        </w:rPr>
+      </w:r>
+    </w:p>
+    <w:p>
+      <w:pPr>
+        <w:spacing w:after="100" w:before="100" w:lineRule="auto"/>
+        <w:jc w:val="both"/>
+        <w:rPr>
+          <w:rFonts w:ascii="Times New Roman" w:cs="Times New Roman" w:eastAsia="Times New Roman" w:hAnsi="Times New Roman"/>
+          <w:b w:val="1"/>
+        </w:rPr>
+      </w:pPr>
+      <w:r>
+        <w:rPr>
+          <w:rtl w:val="0"/>
+        </w:rPr>
+      </w:r>
+    </w:p>
     <w:sectPr>
-      <w:headerReference r:id="rId51" w:type="default"/>
-      <w:headerReference r:id="rId52" w:type="first"/>
-      <w:footerReference r:id="rId53" w:type="default"/>
+      <w:headerReference r:id="rId53" w:type="default"/>
+      <w:headerReference r:id="rId54" w:type="first"/>
+      <w:footerReference r:id="rId55" w:type="default"/>
       <w:pgSz w:h="15840" w:w="12240" w:orient="portrait"/>
       <w:pgMar w:bottom="1440" w:top="1440" w:left="1440" w:right="1440" w:header="720" w:footer="720"/>
       <w:pgNumType w:start="0"/>

</xml_diff>